<commit_message>
Weekly backup - November 16, 2017
</commit_message>
<xml_diff>
--- a/wp-content/uploads/Sites-list-AdUX.docx
+++ b/wp-content/uploads/Sites-list-AdUX.docx
@@ -342,7 +342,7 @@
             <w:sz w:val="20"/>
             <w:lang w:val="en-US"/>
           </w:rPr>
-          <w:t>https://fr.viamichelin.be/</w:t>
+          <w:t>https://fr-be.mappy.com</w:t>
         </w:r>
       </w:hyperlink>
     </w:p>
@@ -361,7 +361,7 @@
             <w:sz w:val="20"/>
             <w:lang w:val="en-US"/>
           </w:rPr>
-          <w:t>https://fr-be.mappy.com</w:t>
+          <w:t>https://car.be</w:t>
         </w:r>
       </w:hyperlink>
     </w:p>
@@ -380,7 +380,7 @@
             <w:sz w:val="20"/>
             <w:lang w:val="en-US"/>
           </w:rPr>
-          <w:t>https://car.be</w:t>
+          <w:t>http://www.routenet.be/</w:t>
         </w:r>
       </w:hyperlink>
     </w:p>
@@ -399,7 +399,7 @@
             <w:sz w:val="20"/>
             <w:lang w:val="en-US"/>
           </w:rPr>
-          <w:t>http://www.routenet.be/</w:t>
+          <w:t>http://www.linternaute.com/</w:t>
         </w:r>
       </w:hyperlink>
     </w:p>
@@ -418,7 +418,7 @@
             <w:sz w:val="20"/>
             <w:lang w:val="en-US"/>
           </w:rPr>
-          <w:t>http://www.linternaute.com/</w:t>
+          <w:t>http://www.commentcamarche.net/</w:t>
         </w:r>
       </w:hyperlink>
     </w:p>
@@ -437,25 +437,6 @@
             <w:sz w:val="20"/>
             <w:lang w:val="en-US"/>
           </w:rPr>
-          <w:t>http://www.commentcamarche.net/</w:t>
-        </w:r>
-      </w:hyperlink>
-    </w:p>
-    <w:p>
-      <w:pPr>
-        <w:rPr>
-          <w:rStyle w:val="Lienhypertexte"/>
-          <w:sz w:val="20"/>
-          <w:lang w:val="en-US"/>
-        </w:rPr>
-      </w:pPr>
-      <w:hyperlink r:id="rId24" w:history="1">
-        <w:r>
-          <w:rPr>
-            <w:rStyle w:val="Lienhypertexte"/>
-            <w:sz w:val="20"/>
-            <w:lang w:val="en-US"/>
-          </w:rPr>
           <w:t>http://www.journaldunet.com/</w:t>
         </w:r>
       </w:hyperlink>
@@ -537,6 +518,18 @@
           <w:lang w:val="en-US"/>
         </w:rPr>
       </w:pPr>
+    </w:p>
+    <w:p>
+      <w:pPr>
+        <w:jc w:val="center"/>
+        <w:rPr>
+          <w:rFonts w:ascii="Century Gothic" w:hAnsi="Century Gothic"/>
+          <w:b/>
+          <w:lang w:val="en-US"/>
+        </w:rPr>
+      </w:pPr>
+      <w:bookmarkStart w:id="0" w:name="_GoBack"/>
+      <w:bookmarkEnd w:id="0"/>
       <w:r>
         <w:rPr>
           <w:rFonts w:ascii="Century Gothic" w:hAnsi="Century Gothic"/>
@@ -555,6 +548,25 @@
           <w:lang w:val="en-US"/>
         </w:rPr>
       </w:pPr>
+      <w:hyperlink r:id="rId24" w:history="1">
+        <w:r>
+          <w:rPr>
+            <w:rStyle w:val="Lienhypertexte"/>
+            <w:sz w:val="20"/>
+            <w:lang w:val="en-US"/>
+          </w:rPr>
+          <w:t>http://www.commentcamarche.net/</w:t>
+        </w:r>
+      </w:hyperlink>
+    </w:p>
+    <w:p>
+      <w:pPr>
+        <w:rPr>
+          <w:rStyle w:val="Lienhypertexte"/>
+          <w:sz w:val="20"/>
+          <w:lang w:val="en-US"/>
+        </w:rPr>
+      </w:pPr>
       <w:hyperlink r:id="rId25" w:history="1">
         <w:r>
           <w:rPr>
@@ -562,7 +574,7 @@
             <w:sz w:val="20"/>
             <w:lang w:val="en-US"/>
           </w:rPr>
-          <w:t>http://www.commentcamarche.net/</w:t>
+          <w:t>http://www.linternaute.com/</w:t>
         </w:r>
       </w:hyperlink>
     </w:p>
@@ -581,7 +593,7 @@
             <w:sz w:val="20"/>
             <w:lang w:val="en-US"/>
           </w:rPr>
-          <w:t>http://www.linternaute.com/</w:t>
+          <w:t>http://www.journaldunet.com/</w:t>
         </w:r>
       </w:hyperlink>
     </w:p>
@@ -600,7 +612,7 @@
             <w:sz w:val="20"/>
             <w:lang w:val="en-US"/>
           </w:rPr>
-          <w:t>http://www.journaldunet.com/</w:t>
+          <w:t>http://www.heures-douverture.com/fr/</w:t>
         </w:r>
       </w:hyperlink>
     </w:p>
@@ -613,25 +625,6 @@
         </w:rPr>
       </w:pPr>
       <w:hyperlink r:id="rId28" w:history="1">
-        <w:r>
-          <w:rPr>
-            <w:rStyle w:val="Lienhypertexte"/>
-            <w:sz w:val="20"/>
-            <w:lang w:val="en-US"/>
-          </w:rPr>
-          <w:t>http://www.heures-douverture.com/fr/</w:t>
-        </w:r>
-      </w:hyperlink>
-    </w:p>
-    <w:p>
-      <w:pPr>
-        <w:rPr>
-          <w:rStyle w:val="Lienhypertexte"/>
-          <w:sz w:val="20"/>
-          <w:lang w:val="en-US"/>
-        </w:rPr>
-      </w:pPr>
-      <w:hyperlink r:id="rId29" w:history="1">
         <w:r>
           <w:rPr>
             <w:rStyle w:val="Lienhypertexte"/>
@@ -695,6 +688,25 @@
           <w:lang w:val="en-US"/>
         </w:rPr>
       </w:pPr>
+      <w:hyperlink r:id="rId29" w:history="1">
+        <w:r>
+          <w:rPr>
+            <w:rStyle w:val="Lienhypertexte"/>
+            <w:sz w:val="20"/>
+            <w:lang w:val="en-US"/>
+          </w:rPr>
+          <w:t>http://www.aufeminin.com/maman-sc7.html</w:t>
+        </w:r>
+      </w:hyperlink>
+    </w:p>
+    <w:p>
+      <w:pPr>
+        <w:rPr>
+          <w:rStyle w:val="Lienhypertexte"/>
+          <w:sz w:val="20"/>
+          <w:lang w:val="en-US"/>
+        </w:rPr>
+      </w:pPr>
       <w:hyperlink r:id="rId30" w:history="1">
         <w:r>
           <w:rPr>
@@ -702,7 +714,7 @@
             <w:sz w:val="20"/>
             <w:lang w:val="en-US"/>
           </w:rPr>
-          <w:t>http://www.aufeminin.com/maman-sc7.html</w:t>
+          <w:t>http://www.journaldesfemmes.com/maman/</w:t>
         </w:r>
       </w:hyperlink>
     </w:p>
@@ -721,7 +733,7 @@
             <w:sz w:val="20"/>
             <w:lang w:val="en-US"/>
           </w:rPr>
-          <w:t>http://www.journaldesfemmes.com/maman/</w:t>
+          <w:t>http://www.lepetitmoutard.be/</w:t>
         </w:r>
       </w:hyperlink>
     </w:p>
@@ -734,25 +746,6 @@
         </w:rPr>
       </w:pPr>
       <w:hyperlink r:id="rId32" w:history="1">
-        <w:r>
-          <w:rPr>
-            <w:rStyle w:val="Lienhypertexte"/>
-            <w:sz w:val="20"/>
-            <w:lang w:val="en-US"/>
-          </w:rPr>
-          <w:t>http://www.lepetitmoutard.be/</w:t>
-        </w:r>
-      </w:hyperlink>
-    </w:p>
-    <w:p>
-      <w:pPr>
-        <w:rPr>
-          <w:rStyle w:val="Lienhypertexte"/>
-          <w:sz w:val="20"/>
-          <w:lang w:val="en-US"/>
-        </w:rPr>
-      </w:pPr>
-      <w:hyperlink r:id="rId33" w:history="1">
         <w:r>
           <w:rPr>
             <w:rStyle w:val="Lienhypertexte"/>
@@ -817,6 +810,25 @@
           <w:lang w:val="en-US"/>
         </w:rPr>
       </w:pPr>
+      <w:hyperlink r:id="rId33" w:history="1">
+        <w:r>
+          <w:rPr>
+            <w:rStyle w:val="Lienhypertexte"/>
+            <w:sz w:val="20"/>
+            <w:lang w:val="en-US"/>
+          </w:rPr>
+          <w:t>http://www.allocine.fr/</w:t>
+        </w:r>
+      </w:hyperlink>
+    </w:p>
+    <w:p>
+      <w:pPr>
+        <w:rPr>
+          <w:rStyle w:val="Lienhypertexte"/>
+          <w:sz w:val="20"/>
+          <w:lang w:val="en-US"/>
+        </w:rPr>
+      </w:pPr>
       <w:hyperlink r:id="rId34" w:history="1">
         <w:r>
           <w:rPr>
@@ -824,7 +836,7 @@
             <w:sz w:val="20"/>
             <w:lang w:val="en-US"/>
           </w:rPr>
-          <w:t>http://www.allocine.fr/</w:t>
+          <w:t>http://www.imagix.be/blog/</w:t>
         </w:r>
       </w:hyperlink>
     </w:p>
@@ -843,7 +855,7 @@
             <w:sz w:val="20"/>
             <w:lang w:val="en-US"/>
           </w:rPr>
-          <w:t>http://www.imagix.be/blog/</w:t>
+          <w:t>http://www.heures-douverture.com/fr/</w:t>
         </w:r>
       </w:hyperlink>
     </w:p>
@@ -856,25 +868,6 @@
         </w:rPr>
       </w:pPr>
       <w:hyperlink r:id="rId36" w:history="1">
-        <w:r>
-          <w:rPr>
-            <w:rStyle w:val="Lienhypertexte"/>
-            <w:sz w:val="20"/>
-            <w:lang w:val="en-US"/>
-          </w:rPr>
-          <w:t>http://www.heures-douverture.com/fr/</w:t>
-        </w:r>
-      </w:hyperlink>
-    </w:p>
-    <w:p>
-      <w:pPr>
-        <w:rPr>
-          <w:rStyle w:val="Lienhypertexte"/>
-          <w:sz w:val="20"/>
-          <w:lang w:val="en-US"/>
-        </w:rPr>
-      </w:pPr>
-      <w:hyperlink r:id="rId37" w:history="1">
         <w:r>
           <w:rPr>
             <w:rStyle w:val="Lienhypertexte"/>
@@ -938,6 +931,25 @@
           <w:lang w:val="en-US"/>
         </w:rPr>
       </w:pPr>
+      <w:hyperlink r:id="rId37" w:history="1">
+        <w:r>
+          <w:rPr>
+            <w:rStyle w:val="Lienhypertexte"/>
+            <w:sz w:val="20"/>
+            <w:lang w:val="en-US"/>
+          </w:rPr>
+          <w:t>http://www.allocine.fr/</w:t>
+        </w:r>
+      </w:hyperlink>
+    </w:p>
+    <w:p>
+      <w:pPr>
+        <w:rPr>
+          <w:rStyle w:val="Lienhypertexte"/>
+          <w:sz w:val="20"/>
+          <w:lang w:val="en-US"/>
+        </w:rPr>
+      </w:pPr>
       <w:hyperlink r:id="rId38" w:history="1">
         <w:r>
           <w:rPr>
@@ -945,7 +957,7 @@
             <w:sz w:val="20"/>
             <w:lang w:val="en-US"/>
           </w:rPr>
-          <w:t>http://www.allocine.fr/</w:t>
+          <w:t>http://www.aufeminin.com/</w:t>
         </w:r>
       </w:hyperlink>
     </w:p>
@@ -964,7 +976,7 @@
             <w:sz w:val="20"/>
             <w:lang w:val="en-US"/>
           </w:rPr>
-          <w:t>http://www.aufeminin.com/</w:t>
+          <w:t>http://www.purepeople.com/</w:t>
         </w:r>
       </w:hyperlink>
     </w:p>
@@ -983,7 +995,7 @@
             <w:sz w:val="20"/>
             <w:lang w:val="en-US"/>
           </w:rPr>
-          <w:t>http://www.purepeople.com/</w:t>
+          <w:t>http://sante.journaldesfemmes.com/</w:t>
         </w:r>
       </w:hyperlink>
     </w:p>
@@ -996,25 +1008,6 @@
         </w:rPr>
       </w:pPr>
       <w:hyperlink r:id="rId41" w:history="1">
-        <w:r>
-          <w:rPr>
-            <w:rStyle w:val="Lienhypertexte"/>
-            <w:sz w:val="20"/>
-            <w:lang w:val="en-US"/>
-          </w:rPr>
-          <w:t>http://sante.journaldesfemmes.com/</w:t>
-        </w:r>
-      </w:hyperlink>
-    </w:p>
-    <w:p>
-      <w:pPr>
-        <w:rPr>
-          <w:rStyle w:val="Lienhypertexte"/>
-          <w:sz w:val="20"/>
-          <w:lang w:val="en-US"/>
-        </w:rPr>
-      </w:pPr>
-      <w:hyperlink r:id="rId42" w:history="1">
         <w:r>
           <w:rPr>
             <w:rStyle w:val="Lienhypertexte"/>
@@ -1087,6 +1080,25 @@
           <w:lang w:val="en-US"/>
         </w:rPr>
       </w:pPr>
+      <w:hyperlink r:id="rId42" w:history="1">
+        <w:r>
+          <w:rPr>
+            <w:rStyle w:val="Lienhypertexte"/>
+            <w:sz w:val="20"/>
+            <w:lang w:val="en-US"/>
+          </w:rPr>
+          <w:t>http://www.commentcamarche.net/</w:t>
+        </w:r>
+      </w:hyperlink>
+    </w:p>
+    <w:p>
+      <w:pPr>
+        <w:rPr>
+          <w:rStyle w:val="Lienhypertexte"/>
+          <w:sz w:val="20"/>
+          <w:lang w:val="en-US"/>
+        </w:rPr>
+      </w:pPr>
       <w:hyperlink r:id="rId43" w:history="1">
         <w:r>
           <w:rPr>
@@ -1094,7 +1106,7 @@
             <w:sz w:val="20"/>
             <w:lang w:val="en-US"/>
           </w:rPr>
-          <w:t>http://www.commentcamarche.net/</w:t>
+          <w:t>http://www.journaldunet.com/</w:t>
         </w:r>
       </w:hyperlink>
     </w:p>
@@ -1113,24 +1125,6 @@
             <w:sz w:val="20"/>
             <w:lang w:val="en-US"/>
           </w:rPr>
-          <w:t>http://www.journaldunet.com/</w:t>
-        </w:r>
-      </w:hyperlink>
-    </w:p>
-    <w:p>
-      <w:pPr>
-        <w:rPr>
-          <w:rStyle w:val="Lienhypertexte"/>
-          <w:sz w:val="20"/>
-        </w:rPr>
-      </w:pPr>
-      <w:hyperlink r:id="rId45" w:history="1">
-        <w:r>
-          <w:rPr>
-            <w:rStyle w:val="Lienhypertexte"/>
-            <w:sz w:val="20"/>
-            <w:lang w:val="en-US"/>
-          </w:rPr>
           <w:t>http://www.linternaute.com/</w:t>
         </w:r>
       </w:hyperlink>
@@ -1143,8 +1137,6 @@
           <w:lang w:val="en-US"/>
         </w:rPr>
       </w:pPr>
-      <w:bookmarkStart w:id="0" w:name="_GoBack"/>
-      <w:bookmarkEnd w:id="0"/>
     </w:p>
     <w:p>
       <w:pPr>
@@ -1172,6 +1164,25 @@
           <w:lang w:val="en-US"/>
         </w:rPr>
       </w:pPr>
+      <w:hyperlink r:id="rId45" w:history="1">
+        <w:r>
+          <w:rPr>
+            <w:rStyle w:val="Lienhypertexte"/>
+            <w:sz w:val="20"/>
+            <w:lang w:val="en-US"/>
+          </w:rPr>
+          <w:t>https://www.brusselsairport.be/fr/</w:t>
+        </w:r>
+      </w:hyperlink>
+    </w:p>
+    <w:p>
+      <w:pPr>
+        <w:rPr>
+          <w:rStyle w:val="Lienhypertexte"/>
+          <w:sz w:val="20"/>
+          <w:lang w:val="en-US"/>
+        </w:rPr>
+      </w:pPr>
       <w:hyperlink r:id="rId46" w:history="1">
         <w:r>
           <w:rPr>
@@ -1179,7 +1190,7 @@
             <w:sz w:val="20"/>
             <w:lang w:val="en-US"/>
           </w:rPr>
-          <w:t>https://www.brusselsairport.be/fr/</w:t>
+          <w:t>https://fr-be.mappy.com</w:t>
         </w:r>
       </w:hyperlink>
     </w:p>
@@ -1198,7 +1209,7 @@
             <w:sz w:val="20"/>
             <w:lang w:val="en-US"/>
           </w:rPr>
-          <w:t>https://fr.viamichelin.be/</w:t>
+          <w:t>http://www.routenet.be/</w:t>
         </w:r>
       </w:hyperlink>
     </w:p>
@@ -1211,44 +1222,6 @@
         </w:rPr>
       </w:pPr>
       <w:hyperlink r:id="rId48" w:history="1">
-        <w:r>
-          <w:rPr>
-            <w:rStyle w:val="Lienhypertexte"/>
-            <w:sz w:val="20"/>
-            <w:lang w:val="en-US"/>
-          </w:rPr>
-          <w:t>https://fr-be.mappy.com</w:t>
-        </w:r>
-      </w:hyperlink>
-    </w:p>
-    <w:p>
-      <w:pPr>
-        <w:rPr>
-          <w:rStyle w:val="Lienhypertexte"/>
-          <w:sz w:val="20"/>
-          <w:lang w:val="en-US"/>
-        </w:rPr>
-      </w:pPr>
-      <w:hyperlink r:id="rId49" w:history="1">
-        <w:r>
-          <w:rPr>
-            <w:rStyle w:val="Lienhypertexte"/>
-            <w:sz w:val="20"/>
-            <w:lang w:val="en-US"/>
-          </w:rPr>
-          <w:t>http://www.routenet.be/</w:t>
-        </w:r>
-      </w:hyperlink>
-    </w:p>
-    <w:p>
-      <w:pPr>
-        <w:rPr>
-          <w:rStyle w:val="Lienhypertexte"/>
-          <w:sz w:val="20"/>
-          <w:lang w:val="en-US"/>
-        </w:rPr>
-      </w:pPr>
-      <w:hyperlink r:id="rId50" w:history="1">
         <w:r>
           <w:rPr>
             <w:rStyle w:val="Lienhypertexte"/>
@@ -1294,6 +1267,44 @@
           <w:lang w:val="en-US"/>
         </w:rPr>
       </w:pPr>
+      <w:hyperlink r:id="rId49" w:history="1">
+        <w:r>
+          <w:rPr>
+            <w:rStyle w:val="Lienhypertexte"/>
+            <w:sz w:val="20"/>
+            <w:lang w:val="en-US"/>
+          </w:rPr>
+          <w:t>http://www.allocine.fr/</w:t>
+        </w:r>
+      </w:hyperlink>
+    </w:p>
+    <w:p>
+      <w:pPr>
+        <w:rPr>
+          <w:rStyle w:val="Lienhypertexte"/>
+          <w:sz w:val="20"/>
+          <w:lang w:val="en-US"/>
+        </w:rPr>
+      </w:pPr>
+      <w:hyperlink r:id="rId50" w:history="1">
+        <w:r>
+          <w:rPr>
+            <w:rStyle w:val="Lienhypertexte"/>
+            <w:sz w:val="20"/>
+            <w:lang w:val="en-US"/>
+          </w:rPr>
+          <w:t>http://www.commentcamarche.net/</w:t>
+        </w:r>
+      </w:hyperlink>
+    </w:p>
+    <w:p>
+      <w:pPr>
+        <w:rPr>
+          <w:rStyle w:val="Lienhypertexte"/>
+          <w:sz w:val="20"/>
+          <w:lang w:val="en-US"/>
+        </w:rPr>
+      </w:pPr>
       <w:hyperlink r:id="rId51" w:history="1">
         <w:r>
           <w:rPr>
@@ -1301,7 +1312,7 @@
             <w:sz w:val="20"/>
             <w:lang w:val="en-US"/>
           </w:rPr>
-          <w:t>http://www.allocine.fr/</w:t>
+          <w:t>http://www.demotivateur.fr/</w:t>
         </w:r>
       </w:hyperlink>
     </w:p>
@@ -1320,7 +1331,7 @@
             <w:sz w:val="20"/>
             <w:lang w:val="en-US"/>
           </w:rPr>
-          <w:t>http://www.commentcamarche.net/</w:t>
+          <w:t>http://www.jeuxvideo.com/</w:t>
         </w:r>
       </w:hyperlink>
     </w:p>
@@ -1339,7 +1350,7 @@
             <w:sz w:val="20"/>
             <w:lang w:val="en-US"/>
           </w:rPr>
-          <w:t>http://www.demotivateur.fr/</w:t>
+          <w:t>http://www.mon-programme-tv.be/</w:t>
         </w:r>
       </w:hyperlink>
     </w:p>
@@ -1358,7 +1369,7 @@
             <w:sz w:val="20"/>
             <w:lang w:val="en-US"/>
           </w:rPr>
-          <w:t>http://www.jeuxvideo.com/</w:t>
+          <w:t>http://www.imagix.be/blog/</w:t>
         </w:r>
       </w:hyperlink>
     </w:p>
@@ -1377,7 +1388,7 @@
             <w:sz w:val="20"/>
             <w:lang w:val="en-US"/>
           </w:rPr>
-          <w:t>http://www.mon-programme-tv.be/</w:t>
+          <w:t>http://www.lepetitmoutard.be/</w:t>
         </w:r>
       </w:hyperlink>
     </w:p>
@@ -1396,7 +1407,7 @@
             <w:sz w:val="20"/>
             <w:lang w:val="en-US"/>
           </w:rPr>
-          <w:t>http://www.imagix.be/blog/</w:t>
+          <w:t>http://www.linternaute.com/</w:t>
         </w:r>
       </w:hyperlink>
     </w:p>
@@ -1415,7 +1426,7 @@
             <w:sz w:val="20"/>
             <w:lang w:val="en-US"/>
           </w:rPr>
-          <w:t>http://www.lepetitmoutard.be/</w:t>
+          <w:t>http://www.journaldunet.com/</w:t>
         </w:r>
       </w:hyperlink>
     </w:p>
@@ -1434,7 +1445,7 @@
             <w:sz w:val="20"/>
             <w:lang w:val="en-US"/>
           </w:rPr>
-          <w:t>http://www.linternaute.com/</w:t>
+          <w:t>http://www.millenium.org/</w:t>
         </w:r>
       </w:hyperlink>
     </w:p>
@@ -1453,7 +1464,7 @@
             <w:sz w:val="20"/>
             <w:lang w:val="en-US"/>
           </w:rPr>
-          <w:t>http://www.journaldunet.com/</w:t>
+          <w:t>http://www.ozap.com/</w:t>
         </w:r>
       </w:hyperlink>
     </w:p>
@@ -1472,7 +1483,7 @@
             <w:sz w:val="20"/>
             <w:lang w:val="en-US"/>
           </w:rPr>
-          <w:t>http://www.millenium.org/</w:t>
+          <w:t>http://www.purepeople.com/</w:t>
         </w:r>
       </w:hyperlink>
     </w:p>
@@ -1485,44 +1496,6 @@
         </w:rPr>
       </w:pPr>
       <w:hyperlink r:id="rId61" w:history="1">
-        <w:r>
-          <w:rPr>
-            <w:rStyle w:val="Lienhypertexte"/>
-            <w:sz w:val="20"/>
-            <w:lang w:val="en-US"/>
-          </w:rPr>
-          <w:t>http://www.ozap.com/</w:t>
-        </w:r>
-      </w:hyperlink>
-    </w:p>
-    <w:p>
-      <w:pPr>
-        <w:rPr>
-          <w:rStyle w:val="Lienhypertexte"/>
-          <w:sz w:val="20"/>
-          <w:lang w:val="en-US"/>
-        </w:rPr>
-      </w:pPr>
-      <w:hyperlink r:id="rId62" w:history="1">
-        <w:r>
-          <w:rPr>
-            <w:rStyle w:val="Lienhypertexte"/>
-            <w:sz w:val="20"/>
-            <w:lang w:val="en-US"/>
-          </w:rPr>
-          <w:t>http://www.purepeople.com/</w:t>
-        </w:r>
-      </w:hyperlink>
-    </w:p>
-    <w:p>
-      <w:pPr>
-        <w:rPr>
-          <w:rStyle w:val="Lienhypertexte"/>
-          <w:sz w:val="20"/>
-          <w:lang w:val="en-US"/>
-        </w:rPr>
-      </w:pPr>
-      <w:hyperlink r:id="rId63" w:history="1">
         <w:r>
           <w:rPr>
             <w:rStyle w:val="Lienhypertexte"/>

</xml_diff>